<commit_message>
saved the data in one js and generated the html in another
</commit_message>
<xml_diff>
--- a/project/Building a website.docx
+++ b/project/Building a website.docx
@@ -32,15 +32,7 @@
         </w:numPr>
       </w:pPr>
       <w:r>
-        <w:t xml:space="preserve">Link </w:t>
-      </w:r>
-      <w:proofErr w:type="spellStart"/>
-      <w:r>
-        <w:t>js</w:t>
-      </w:r>
-      <w:proofErr w:type="spellEnd"/>
-      <w:r>
-        <w:t xml:space="preserve"> file to HTML</w:t>
+        <w:t>Link js file to HTML</w:t>
       </w:r>
     </w:p>
     <w:p>
@@ -70,6 +62,9 @@
         </w:rPr>
         <w:t>array object</w:t>
       </w:r>
+      <w:r>
+        <w:t xml:space="preserve"> </w:t>
+      </w:r>
     </w:p>
     <w:p>
       <w:pPr>
@@ -81,6 +76,11 @@
       </w:pPr>
       <w:r>
         <w:t>Generate the HTML</w:t>
+      </w:r>
+    </w:p>
+    <w:p>
+      <w:r>
+        <w:t>In real world web development we create one js file to save the data and another js file to generate the html by running the loop</w:t>
       </w:r>
     </w:p>
     <w:p/>

</xml_diff>

<commit_message>
amazon project upto ext lib done
</commit_message>
<xml_diff>
--- a/project/Building a website.docx
+++ b/project/Building a website.docx
@@ -79,8 +79,35 @@
       </w:r>
     </w:p>
     <w:p>
+      <w:pPr>
+        <w:rPr>
+          <w:b/>
+          <w:bCs/>
+        </w:rPr>
+      </w:pPr>
       <w:r>
-        <w:t>In real world web development we create one js file to save the data and another js file to generate the html by running the loop</w:t>
+        <w:rPr>
+          <w:b/>
+          <w:bCs/>
+          <w:highlight w:val="green"/>
+        </w:rPr>
+        <w:t>In real world web development we create one js file to save the data</w:t>
+      </w:r>
+      <w:r>
+        <w:rPr>
+          <w:b/>
+          <w:bCs/>
+          <w:highlight w:val="green"/>
+        </w:rPr>
+        <w:t xml:space="preserve"> in object array</w:t>
+      </w:r>
+      <w:r>
+        <w:rPr>
+          <w:b/>
+          <w:bCs/>
+          <w:highlight w:val="green"/>
+        </w:rPr>
+        <w:t xml:space="preserve"> and another js file to generate the html by running the loop</w:t>
       </w:r>
     </w:p>
     <w:p/>

</xml_diff>